<commit_message>
Fix typos at a few indexes
</commit_message>
<xml_diff>
--- a/matrix-design/grid.docx
+++ b/matrix-design/grid.docx
@@ -6017,7 +6017,14 @@
                 <w:sz w:val="18"/>
                 <w:szCs w:val="18"/>
               </w:rPr>
-              <w:t>210</w:t>
+              <w:t>2</w:t>
+            </w:r>
+            <w:r>
+              <w:rPr>
+                <w:sz w:val="18"/>
+                <w:szCs w:val="18"/>
+              </w:rPr>
+              <w:t>08</w:t>
             </w:r>
           </w:p>
         </w:tc>
@@ -6325,29 +6332,43 @@
                 <w:sz w:val="18"/>
                 <w:szCs w:val="18"/>
               </w:rPr>
-              <w:t>95</w:t>
-            </w:r>
-          </w:p>
-        </w:tc>
-        <w:tc>
-          <w:tcPr>
-            <w:tcW w:w="560" w:type="dxa"/>
-            <w:vAlign w:val="center"/>
-          </w:tcPr>
-          <w:p>
-            <w:pPr>
-              <w:jc w:val="center"/>
-              <w:rPr>
-                <w:sz w:val="18"/>
-                <w:szCs w:val="18"/>
-              </w:rPr>
-            </w:pPr>
-            <w:r>
-              <w:rPr>
-                <w:sz w:val="18"/>
-                <w:szCs w:val="18"/>
-              </w:rPr>
-              <w:t>94</w:t>
+              <w:t>9</w:t>
+            </w:r>
+            <w:r>
+              <w:rPr>
+                <w:sz w:val="18"/>
+                <w:szCs w:val="18"/>
+              </w:rPr>
+              <w:t>6</w:t>
+            </w:r>
+          </w:p>
+        </w:tc>
+        <w:tc>
+          <w:tcPr>
+            <w:tcW w:w="560" w:type="dxa"/>
+            <w:vAlign w:val="center"/>
+          </w:tcPr>
+          <w:p>
+            <w:pPr>
+              <w:jc w:val="center"/>
+              <w:rPr>
+                <w:sz w:val="18"/>
+                <w:szCs w:val="18"/>
+              </w:rPr>
+            </w:pPr>
+            <w:r>
+              <w:rPr>
+                <w:sz w:val="18"/>
+                <w:szCs w:val="18"/>
+              </w:rPr>
+              <w:t>9</w:t>
+            </w:r>
+            <w:r>
+              <w:rPr>
+                <w:sz w:val="18"/>
+                <w:szCs w:val="18"/>
+              </w:rPr>
+              <w:t>5</w:t>
             </w:r>
           </w:p>
         </w:tc>

</xml_diff>